<commit_message>
It works!!! 2+ images
</commit_message>
<xml_diff>
--- a/TechReport/economics.docx
+++ b/TechReport/economics.docx
@@ -769,18 +769,10 @@
                 <w:sz w:val="28"/>
                 <w:szCs w:val="28"/>
               </w:rPr>
-              <w:t xml:space="preserve">Е.А. </w:t>
+              <w:t>Н.Д. Бостынец</w:t>
             </w:r>
-            <w:proofErr w:type="spellStart"/>
-            <w:r>
-              <w:rPr>
-                <w:rFonts w:ascii="Times New Roman" w:hAnsi="Times New Roman" w:cs="Times New Roman"/>
-                <w:sz w:val="28"/>
-                <w:szCs w:val="28"/>
-              </w:rPr>
-              <w:t>Криштопова</w:t>
-            </w:r>
-            <w:proofErr w:type="spellEnd"/>
+            <w:bookmarkStart w:id="0" w:name="_GoBack"/>
+            <w:bookmarkEnd w:id="0"/>
           </w:p>
         </w:tc>
       </w:tr>
@@ -835,6 +827,24 @@
                 <w:szCs w:val="28"/>
               </w:rPr>
             </w:pPr>
+            <w:r>
+              <w:rPr>
+                <w:rFonts w:ascii="Times New Roman" w:hAnsi="Times New Roman" w:cs="Times New Roman"/>
+                <w:sz w:val="28"/>
+                <w:szCs w:val="28"/>
+              </w:rPr>
+              <w:t xml:space="preserve">Е.А. </w:t>
+            </w:r>
+            <w:proofErr w:type="spellStart"/>
+            <w:r>
+              <w:rPr>
+                <w:rFonts w:ascii="Times New Roman" w:hAnsi="Times New Roman" w:cs="Times New Roman"/>
+                <w:sz w:val="28"/>
+                <w:szCs w:val="28"/>
+              </w:rPr>
+              <w:t>Криштопова</w:t>
+            </w:r>
+            <w:proofErr w:type="spellEnd"/>
           </w:p>
         </w:tc>
       </w:tr>
@@ -1947,55 +1957,7 @@
             <w:sz w:val="28"/>
             <w:szCs w:val="28"/>
           </w:rPr>
-          <m:t>=</m:t>
-        </m:r>
-        <m:r>
-          <w:rPr>
-            <w:rFonts w:ascii="Cambria Math" w:hAnsi="Cambria Math" w:cs="Times New Roman"/>
-            <w:sz w:val="28"/>
-            <w:szCs w:val="28"/>
-          </w:rPr>
-          <m:t>2</m:t>
-        </m:r>
-        <m:r>
-          <w:rPr>
-            <w:rFonts w:ascii="Cambria Math" w:hAnsi="Cambria Math" w:cs="Times New Roman"/>
-            <w:sz w:val="28"/>
-            <w:szCs w:val="28"/>
-          </w:rPr>
-          <m:t>*600,000*4=</m:t>
-        </m:r>
-        <m:r>
-          <w:rPr>
-            <w:rFonts w:ascii="Cambria Math" w:hAnsi="Cambria Math" w:cs="Times New Roman"/>
-            <w:sz w:val="28"/>
-            <w:szCs w:val="28"/>
-          </w:rPr>
-          <m:t>4</m:t>
-        </m:r>
-        <m:r>
-          <w:rPr>
-            <w:rFonts w:ascii="Cambria Math" w:hAnsi="Cambria Math" w:cs="Times New Roman"/>
-            <w:sz w:val="28"/>
-            <w:szCs w:val="28"/>
-          </w:rPr>
-          <m:t>,</m:t>
-        </m:r>
-        <m:r>
-          <w:rPr>
-            <w:rFonts w:ascii="Cambria Math" w:hAnsi="Cambria Math" w:cs="Times New Roman"/>
-            <w:sz w:val="28"/>
-            <w:szCs w:val="28"/>
-          </w:rPr>
-          <m:t>8</m:t>
-        </m:r>
-        <m:r>
-          <w:rPr>
-            <w:rFonts w:ascii="Cambria Math" w:hAnsi="Cambria Math" w:cs="Times New Roman"/>
-            <w:sz w:val="28"/>
-            <w:szCs w:val="28"/>
-          </w:rPr>
-          <m:t>00,000</m:t>
+          <m:t>=2*600,000*4=4,800,000</m:t>
         </m:r>
       </m:oMath>
       <w:r>
@@ -2325,25 +2287,7 @@
           <w:sz w:val="28"/>
           <w:szCs w:val="28"/>
         </w:rPr>
-        <w:t xml:space="preserve"> – норматив дополнительной з</w:t>
-      </w:r>
-      <w:proofErr w:type="spellStart"/>
-      <w:r>
-        <w:rPr>
-          <w:rFonts w:ascii="Times New Roman" w:hAnsi="Times New Roman" w:cs="Times New Roman"/>
-          <w:sz w:val="28"/>
-          <w:szCs w:val="28"/>
-        </w:rPr>
-        <w:t>аработной</w:t>
-      </w:r>
-      <w:proofErr w:type="spellEnd"/>
-      <w:r>
-        <w:rPr>
-          <w:rFonts w:ascii="Times New Roman" w:hAnsi="Times New Roman" w:cs="Times New Roman"/>
-          <w:sz w:val="28"/>
-          <w:szCs w:val="28"/>
-        </w:rPr>
-        <w:t xml:space="preserve"> платы (20</w:t>
+        <w:t xml:space="preserve"> – норматив дополнительной заработной платы (20</w:t>
       </w:r>
       <w:r>
         <w:rPr>
@@ -2450,15 +2394,7 @@
                 <w:sz w:val="28"/>
                 <w:szCs w:val="28"/>
               </w:rPr>
-              <m:t>4,8</m:t>
-            </m:r>
-            <m:r>
-              <w:rPr>
-                <w:rFonts w:ascii="Cambria Math" w:hAnsi="Cambria Math" w:cs="Times New Roman"/>
-                <w:sz w:val="28"/>
-                <w:szCs w:val="28"/>
-              </w:rPr>
-              <m:t>00,000*20</m:t>
+              <m:t>4,800,000*20</m:t>
             </m:r>
           </m:num>
           <m:den>
@@ -2478,23 +2414,7 @@
             <w:sz w:val="28"/>
             <w:szCs w:val="28"/>
           </w:rPr>
-          <m:t>=</m:t>
-        </m:r>
-        <m:r>
-          <w:rPr>
-            <w:rFonts w:ascii="Cambria Math" w:eastAsiaTheme="minorEastAsia" w:hAnsi="Cambria Math" w:cs="Times New Roman"/>
-            <w:sz w:val="28"/>
-            <w:szCs w:val="28"/>
-          </w:rPr>
-          <m:t>96</m:t>
-        </m:r>
-        <m:r>
-          <w:rPr>
-            <w:rFonts w:ascii="Cambria Math" w:eastAsiaTheme="minorEastAsia" w:hAnsi="Cambria Math" w:cs="Times New Roman"/>
-            <w:sz w:val="28"/>
-            <w:szCs w:val="28"/>
-          </w:rPr>
-          <m:t>0,000</m:t>
+          <m:t>=960,000</m:t>
         </m:r>
       </m:oMath>
       <w:r>
@@ -2941,47 +2861,7 @@
                     <w:sz w:val="28"/>
                     <w:szCs w:val="28"/>
                   </w:rPr>
-                  <m:t>4</m:t>
-                </m:r>
-                <m:r>
-                  <w:rPr>
-                    <w:rFonts w:ascii="Cambria Math" w:hAnsi="Cambria Math" w:cs="Times New Roman"/>
-                    <w:sz w:val="28"/>
-                    <w:szCs w:val="28"/>
-                  </w:rPr>
-                  <m:t>,</m:t>
-                </m:r>
-                <m:r>
-                  <w:rPr>
-                    <w:rFonts w:ascii="Cambria Math" w:hAnsi="Cambria Math" w:cs="Times New Roman"/>
-                    <w:sz w:val="28"/>
-                    <w:szCs w:val="28"/>
-                  </w:rPr>
-                  <m:t>8</m:t>
-                </m:r>
-                <m:r>
-                  <w:rPr>
-                    <w:rFonts w:ascii="Cambria Math" w:hAnsi="Cambria Math" w:cs="Times New Roman"/>
-                    <w:sz w:val="28"/>
-                    <w:szCs w:val="28"/>
-                  </w:rPr>
-                  <m:t>00,000+</m:t>
-                </m:r>
-                <m:r>
-                  <w:rPr>
-                    <w:rFonts w:ascii="Cambria Math" w:hAnsi="Cambria Math" w:cs="Times New Roman"/>
-                    <w:sz w:val="28"/>
-                    <w:szCs w:val="28"/>
-                  </w:rPr>
-                  <m:t>96</m:t>
-                </m:r>
-                <m:r>
-                  <w:rPr>
-                    <w:rFonts w:ascii="Cambria Math" w:hAnsi="Cambria Math" w:cs="Times New Roman"/>
-                    <w:sz w:val="28"/>
-                    <w:szCs w:val="28"/>
-                  </w:rPr>
-                  <m:t>0,000</m:t>
+                  <m:t>4,800,000+960,000</m:t>
                 </m:r>
               </m:e>
             </m:d>
@@ -3031,31 +2911,7 @@
                 <w:sz w:val="28"/>
                 <w:szCs w:val="28"/>
               </w:rPr>
-              <m:t>5</m:t>
-            </m:r>
-            <m:r>
-              <w:rPr>
-                <w:rFonts w:ascii="Cambria Math" w:eastAsiaTheme="minorEastAsia" w:hAnsi="Cambria Math" w:cs="Times New Roman"/>
-                <w:sz w:val="28"/>
-                <w:szCs w:val="28"/>
-              </w:rPr>
-              <m:t>,</m:t>
-            </m:r>
-            <m:r>
-              <w:rPr>
-                <w:rFonts w:ascii="Cambria Math" w:eastAsiaTheme="minorEastAsia" w:hAnsi="Cambria Math" w:cs="Times New Roman"/>
-                <w:sz w:val="28"/>
-                <w:szCs w:val="28"/>
-              </w:rPr>
-              <m:t>7</m:t>
-            </m:r>
-            <m:r>
-              <w:rPr>
-                <w:rFonts w:ascii="Cambria Math" w:eastAsiaTheme="minorEastAsia" w:hAnsi="Cambria Math" w:cs="Times New Roman"/>
-                <w:sz w:val="28"/>
-                <w:szCs w:val="28"/>
-              </w:rPr>
-              <m:t>60,000*34,6</m:t>
+              <m:t>5,760,000*34,6</m:t>
             </m:r>
           </m:num>
           <m:den>
@@ -3075,55 +2931,7 @@
             <w:sz w:val="28"/>
             <w:szCs w:val="28"/>
           </w:rPr>
-          <m:t>=</m:t>
-        </m:r>
-        <m:r>
-          <w:rPr>
-            <w:rFonts w:ascii="Cambria Math" w:eastAsiaTheme="minorEastAsia" w:hAnsi="Cambria Math" w:cs="Times New Roman"/>
-            <w:sz w:val="28"/>
-            <w:szCs w:val="28"/>
-          </w:rPr>
-          <m:t>1</m:t>
-        </m:r>
-        <m:r>
-          <w:rPr>
-            <w:rFonts w:ascii="Cambria Math" w:eastAsiaTheme="minorEastAsia" w:hAnsi="Cambria Math" w:cs="Times New Roman"/>
-            <w:sz w:val="28"/>
-            <w:szCs w:val="28"/>
-          </w:rPr>
-          <m:t>,99</m:t>
-        </m:r>
-        <m:r>
-          <w:rPr>
-            <w:rFonts w:ascii="Cambria Math" w:eastAsiaTheme="minorEastAsia" w:hAnsi="Cambria Math" w:cs="Times New Roman"/>
-            <w:sz w:val="28"/>
-            <w:szCs w:val="28"/>
-          </w:rPr>
-          <m:t>2</m:t>
-        </m:r>
-        <m:r>
-          <w:rPr>
-            <w:rFonts w:ascii="Cambria Math" w:eastAsiaTheme="minorEastAsia" w:hAnsi="Cambria Math" w:cs="Times New Roman"/>
-            <w:sz w:val="28"/>
-            <w:szCs w:val="28"/>
-          </w:rPr>
-          <m:t>,</m:t>
-        </m:r>
-        <m:r>
-          <w:rPr>
-            <w:rFonts w:ascii="Cambria Math" w:eastAsiaTheme="minorEastAsia" w:hAnsi="Cambria Math" w:cs="Times New Roman"/>
-            <w:sz w:val="28"/>
-            <w:szCs w:val="28"/>
-          </w:rPr>
-          <m:t>96</m:t>
-        </m:r>
-        <m:r>
-          <w:rPr>
-            <w:rFonts w:ascii="Cambria Math" w:eastAsiaTheme="minorEastAsia" w:hAnsi="Cambria Math" w:cs="Times New Roman"/>
-            <w:sz w:val="28"/>
-            <w:szCs w:val="28"/>
-          </w:rPr>
-          <m:t>0</m:t>
+          <m:t>=1,992,960</m:t>
         </m:r>
       </m:oMath>
       <w:r>
@@ -3501,15 +3309,7 @@
                 <w:sz w:val="28"/>
                 <w:szCs w:val="28"/>
               </w:rPr>
-              <m:t>4,8</m:t>
-            </m:r>
-            <m:r>
-              <w:rPr>
-                <w:rFonts w:ascii="Cambria Math" w:hAnsi="Cambria Math" w:cs="Times New Roman"/>
-                <w:sz w:val="28"/>
-                <w:szCs w:val="28"/>
-              </w:rPr>
-              <m:t>00,000*130</m:t>
+              <m:t>4,800,000*130</m:t>
             </m:r>
           </m:num>
           <m:den>
@@ -3529,39 +3329,7 @@
             <w:sz w:val="28"/>
             <w:szCs w:val="28"/>
           </w:rPr>
-          <m:t>=</m:t>
-        </m:r>
-        <m:r>
-          <w:rPr>
-            <w:rFonts w:ascii="Cambria Math" w:eastAsiaTheme="minorEastAsia" w:hAnsi="Cambria Math" w:cs="Times New Roman"/>
-            <w:sz w:val="28"/>
-            <w:szCs w:val="28"/>
-          </w:rPr>
-          <m:t>6</m:t>
-        </m:r>
-        <m:r>
-          <w:rPr>
-            <w:rFonts w:ascii="Cambria Math" w:eastAsiaTheme="minorEastAsia" w:hAnsi="Cambria Math" w:cs="Times New Roman"/>
-            <w:sz w:val="28"/>
-            <w:szCs w:val="28"/>
-          </w:rPr>
-          <m:t>,</m:t>
-        </m:r>
-        <m:r>
-          <w:rPr>
-            <w:rFonts w:ascii="Cambria Math" w:eastAsiaTheme="minorEastAsia" w:hAnsi="Cambria Math" w:cs="Times New Roman"/>
-            <w:sz w:val="28"/>
-            <w:szCs w:val="28"/>
-          </w:rPr>
-          <m:t>24</m:t>
-        </m:r>
-        <m:r>
-          <w:rPr>
-            <w:rFonts w:ascii="Cambria Math" w:eastAsiaTheme="minorEastAsia" w:hAnsi="Cambria Math" w:cs="Times New Roman"/>
-            <w:sz w:val="28"/>
-            <w:szCs w:val="28"/>
-          </w:rPr>
-          <m:t>0,000</m:t>
+          <m:t>=6,240,000</m:t>
         </m:r>
       </m:oMath>
       <w:r>
@@ -4520,39 +4288,7 @@
             <w:sz w:val="28"/>
             <w:szCs w:val="28"/>
           </w:rPr>
-          <m:t>=</m:t>
-        </m:r>
-        <m:r>
-          <w:rPr>
-            <w:rFonts w:ascii="Cambria Math" w:eastAsiaTheme="minorEastAsia" w:hAnsi="Cambria Math" w:cs="Times New Roman"/>
-            <w:sz w:val="28"/>
-            <w:szCs w:val="28"/>
-          </w:rPr>
-          <m:t>69</m:t>
-        </m:r>
-        <m:r>
-          <w:rPr>
-            <w:rFonts w:ascii="Cambria Math" w:eastAsiaTheme="minorEastAsia" w:hAnsi="Cambria Math" w:cs="Times New Roman"/>
-            <w:sz w:val="28"/>
-            <w:szCs w:val="28"/>
-          </w:rPr>
-          <m:t>9,</m:t>
-        </m:r>
-        <m:r>
-          <w:rPr>
-            <w:rFonts w:ascii="Cambria Math" w:eastAsiaTheme="minorEastAsia" w:hAnsi="Cambria Math" w:cs="Times New Roman"/>
-            <w:sz w:val="28"/>
-            <w:szCs w:val="28"/>
-          </w:rPr>
-          <m:t>6</m:t>
-        </m:r>
-        <m:r>
-          <w:rPr>
-            <w:rFonts w:ascii="Cambria Math" w:eastAsiaTheme="minorEastAsia" w:hAnsi="Cambria Math" w:cs="Times New Roman"/>
-            <w:sz w:val="28"/>
-            <w:szCs w:val="28"/>
-          </w:rPr>
-          <m:t>50</m:t>
+          <m:t>=699,650</m:t>
         </m:r>
       </m:oMath>
       <w:r>
@@ -4939,15 +4675,7 @@
                 <w:sz w:val="28"/>
                 <w:szCs w:val="28"/>
               </w:rPr>
-              <m:t>,00</m:t>
-            </m:r>
-            <m:r>
-              <w:rPr>
-                <w:rFonts w:ascii="Cambria Math" w:hAnsi="Cambria Math" w:cs="Times New Roman"/>
-                <w:sz w:val="28"/>
-                <w:szCs w:val="28"/>
-              </w:rPr>
-              <m:t>0*15</m:t>
+              <m:t>,000*15</m:t>
             </m:r>
           </m:num>
           <m:den>
@@ -4967,55 +4695,7 @@
             <w:sz w:val="28"/>
             <w:szCs w:val="28"/>
           </w:rPr>
-          <m:t>=</m:t>
-        </m:r>
-        <m:r>
-          <w:rPr>
-            <w:rFonts w:ascii="Cambria Math" w:hAnsi="Cambria Math" w:cs="Times New Roman"/>
-            <w:sz w:val="28"/>
-            <w:szCs w:val="28"/>
-          </w:rPr>
-          <m:t>2</m:t>
-        </m:r>
-        <m:r>
-          <w:rPr>
-            <w:rFonts w:ascii="Cambria Math" w:hAnsi="Cambria Math" w:cs="Times New Roman"/>
-            <w:sz w:val="28"/>
-            <w:szCs w:val="28"/>
-          </w:rPr>
-          <m:t>,</m:t>
-        </m:r>
-        <m:r>
-          <w:rPr>
-            <w:rFonts w:ascii="Cambria Math" w:hAnsi="Cambria Math" w:cs="Times New Roman"/>
-            <w:sz w:val="28"/>
-            <w:szCs w:val="28"/>
-          </w:rPr>
-          <m:t>09</m:t>
-        </m:r>
-        <m:r>
-          <w:rPr>
-            <w:rFonts w:ascii="Cambria Math" w:hAnsi="Cambria Math" w:cs="Times New Roman"/>
-            <w:sz w:val="28"/>
-            <w:szCs w:val="28"/>
-          </w:rPr>
-          <m:t>8,</m:t>
-        </m:r>
-        <m:r>
-          <w:rPr>
-            <w:rFonts w:ascii="Cambria Math" w:hAnsi="Cambria Math" w:cs="Times New Roman"/>
-            <w:sz w:val="28"/>
-            <w:szCs w:val="28"/>
-          </w:rPr>
-          <m:t>9</m:t>
-        </m:r>
-        <m:r>
-          <w:rPr>
-            <w:rFonts w:ascii="Cambria Math" w:hAnsi="Cambria Math" w:cs="Times New Roman"/>
-            <w:sz w:val="28"/>
-            <w:szCs w:val="28"/>
-          </w:rPr>
-          <m:t>50 руб</m:t>
+          <m:t>=2,098,950 руб</m:t>
         </m:r>
       </m:oMath>
       <w:r>
@@ -5212,55 +4892,7 @@
             <w:sz w:val="28"/>
             <w:szCs w:val="28"/>
           </w:rPr>
-          <m:t>=</m:t>
-        </m:r>
-        <m:r>
-          <w:rPr>
-            <w:rFonts w:ascii="Cambria Math" w:hAnsi="Cambria Math" w:cs="Times New Roman"/>
-            <w:sz w:val="28"/>
-            <w:szCs w:val="28"/>
-          </w:rPr>
-          <m:t>16</m:t>
-        </m:r>
-        <m:r>
-          <w:rPr>
-            <w:rFonts w:ascii="Cambria Math" w:hAnsi="Cambria Math" w:cs="Times New Roman"/>
-            <w:sz w:val="28"/>
-            <w:szCs w:val="28"/>
-          </w:rPr>
-          <m:t>,</m:t>
-        </m:r>
-        <m:r>
-          <w:rPr>
-            <w:rFonts w:ascii="Cambria Math" w:hAnsi="Cambria Math" w:cs="Times New Roman"/>
-            <w:sz w:val="28"/>
-            <w:szCs w:val="28"/>
-          </w:rPr>
-          <m:t>791</m:t>
-        </m:r>
-        <m:r>
-          <w:rPr>
-            <w:rFonts w:ascii="Cambria Math" w:hAnsi="Cambria Math" w:cs="Times New Roman"/>
-            <w:sz w:val="28"/>
-            <w:szCs w:val="28"/>
-          </w:rPr>
-          <m:t>,</m:t>
-        </m:r>
-        <m:r>
-          <w:rPr>
-            <w:rFonts w:ascii="Cambria Math" w:hAnsi="Cambria Math" w:cs="Times New Roman"/>
-            <w:sz w:val="28"/>
-            <w:szCs w:val="28"/>
-          </w:rPr>
-          <m:t>6</m:t>
-        </m:r>
-        <m:r>
-          <w:rPr>
-            <w:rFonts w:ascii="Cambria Math" w:hAnsi="Cambria Math" w:cs="Times New Roman"/>
-            <w:sz w:val="28"/>
-            <w:szCs w:val="28"/>
-          </w:rPr>
-          <m:t>00</m:t>
+          <m:t>=16,791,600</m:t>
         </m:r>
       </m:oMath>
       <w:r>
@@ -5512,23 +5144,7 @@
                 <w:sz w:val="28"/>
                 <w:szCs w:val="28"/>
               </w:rPr>
-              <m:t>З</m:t>
-            </m:r>
-            <m:r>
-              <w:rPr>
-                <w:rFonts w:ascii="Cambria Math" w:hAnsi="Cambria Math" w:cs="Times New Roman"/>
-                <w:sz w:val="28"/>
-                <w:szCs w:val="28"/>
-              </w:rPr>
-              <m:t>*</m:t>
-            </m:r>
-            <m:r>
-              <w:rPr>
-                <w:rFonts w:ascii="Cambria Math" w:hAnsi="Cambria Math" w:cs="Times New Roman"/>
-                <w:sz w:val="28"/>
-                <w:szCs w:val="28"/>
-              </w:rPr>
-              <m:t>P</m:t>
+              <m:t>З*P</m:t>
             </m:r>
           </m:num>
           <m:den>
@@ -5616,55 +5232,7 @@
             <w:sz w:val="28"/>
             <w:szCs w:val="28"/>
           </w:rPr>
-          <m:t>=</m:t>
-        </m:r>
-        <m:r>
-          <w:rPr>
-            <w:rFonts w:ascii="Cambria Math" w:eastAsiaTheme="minorEastAsia" w:hAnsi="Cambria Math" w:cs="Times New Roman"/>
-            <w:sz w:val="28"/>
-            <w:szCs w:val="28"/>
-          </w:rPr>
-          <m:t>167,916</m:t>
-        </m:r>
-        <m:r>
-          <w:rPr>
-            <w:rFonts w:ascii="Cambria Math" w:eastAsiaTheme="minorEastAsia" w:hAnsi="Cambria Math" w:cs="Times New Roman"/>
-            <w:sz w:val="28"/>
-            <w:szCs w:val="28"/>
-          </w:rPr>
-          <m:t>*0.4=</m:t>
-        </m:r>
-        <m:r>
-          <w:rPr>
-            <w:rFonts w:ascii="Cambria Math" w:eastAsiaTheme="minorEastAsia" w:hAnsi="Cambria Math" w:cs="Times New Roman"/>
-            <w:sz w:val="28"/>
-            <w:szCs w:val="28"/>
-          </w:rPr>
-          <m:t>67</m:t>
-        </m:r>
-        <m:r>
-          <w:rPr>
-            <w:rFonts w:ascii="Cambria Math" w:eastAsiaTheme="minorEastAsia" w:hAnsi="Cambria Math" w:cs="Times New Roman"/>
-            <w:sz w:val="28"/>
-            <w:szCs w:val="28"/>
-          </w:rPr>
-          <m:t>,</m:t>
-        </m:r>
-        <m:r>
-          <w:rPr>
-            <w:rFonts w:ascii="Cambria Math" w:eastAsiaTheme="minorEastAsia" w:hAnsi="Cambria Math" w:cs="Times New Roman"/>
-            <w:sz w:val="28"/>
-            <w:szCs w:val="28"/>
-          </w:rPr>
-          <m:t>16</m:t>
-        </m:r>
-        <m:r>
-          <w:rPr>
-            <w:rFonts w:ascii="Cambria Math" w:eastAsiaTheme="minorEastAsia" w:hAnsi="Cambria Math" w:cs="Times New Roman"/>
-            <w:sz w:val="28"/>
-            <w:szCs w:val="28"/>
-          </w:rPr>
-          <m:t>7</m:t>
+          <m:t>=167,916*0.4=67,167</m:t>
         </m:r>
       </m:oMath>
       <w:r>
@@ -5876,47 +5444,7 @@
             <w:sz w:val="28"/>
             <w:szCs w:val="28"/>
           </w:rPr>
-          <m:t>=</m:t>
-        </m:r>
-        <m:r>
-          <w:rPr>
-            <w:rFonts w:ascii="Cambria Math" w:eastAsiaTheme="minorEastAsia" w:hAnsi="Cambria Math" w:cs="Times New Roman"/>
-            <w:sz w:val="28"/>
-            <w:szCs w:val="28"/>
-          </w:rPr>
-          <m:t>167,916</m:t>
-        </m:r>
-        <m:r>
-          <w:rPr>
-            <w:rFonts w:ascii="Cambria Math" w:eastAsiaTheme="minorEastAsia" w:hAnsi="Cambria Math" w:cs="Times New Roman"/>
-            <w:sz w:val="28"/>
-            <w:szCs w:val="28"/>
-          </w:rPr>
-          <m:t>*1.4=</m:t>
-        </m:r>
-        <m:r>
-          <w:rPr>
-            <w:rFonts w:ascii="Cambria Math" w:eastAsiaTheme="minorEastAsia" w:hAnsi="Cambria Math" w:cs="Times New Roman"/>
-            <w:sz w:val="28"/>
-            <w:szCs w:val="28"/>
-          </w:rPr>
-          <m:t>2</m:t>
-        </m:r>
-        <m:r>
-          <w:rPr>
-            <w:rFonts w:ascii="Cambria Math" w:eastAsiaTheme="minorEastAsia" w:hAnsi="Cambria Math" w:cs="Times New Roman"/>
-            <w:sz w:val="28"/>
-            <w:szCs w:val="28"/>
-          </w:rPr>
-          <m:t>35,</m:t>
-        </m:r>
-        <m:r>
-          <w:rPr>
-            <w:rFonts w:ascii="Cambria Math" w:eastAsiaTheme="minorEastAsia" w:hAnsi="Cambria Math" w:cs="Times New Roman"/>
-            <w:sz w:val="28"/>
-            <w:szCs w:val="28"/>
-          </w:rPr>
-          <m:t>083</m:t>
+          <m:t>=167,916*1.4=235,083</m:t>
         </m:r>
       </m:oMath>
       <w:r>
@@ -6141,31 +5669,7 @@
             <w:sz w:val="28"/>
             <w:szCs w:val="28"/>
           </w:rPr>
-          <m:t>*1.2=</m:t>
-        </m:r>
-        <m:r>
-          <w:rPr>
-            <w:rFonts w:ascii="Cambria Math" w:hAnsi="Cambria Math" w:cs="Times New Roman"/>
-            <w:sz w:val="28"/>
-            <w:szCs w:val="28"/>
-          </w:rPr>
-          <m:t>282</m:t>
-        </m:r>
-        <m:r>
-          <w:rPr>
-            <w:rFonts w:ascii="Cambria Math" w:hAnsi="Cambria Math" w:cs="Times New Roman"/>
-            <w:sz w:val="28"/>
-            <w:szCs w:val="28"/>
-          </w:rPr>
-          <m:t>,</m:t>
-        </m:r>
-        <m:r>
-          <w:rPr>
-            <w:rFonts w:ascii="Cambria Math" w:hAnsi="Cambria Math" w:cs="Times New Roman"/>
-            <w:sz w:val="28"/>
-            <w:szCs w:val="28"/>
-          </w:rPr>
-          <m:t>099</m:t>
+          <m:t>*1.2=282,099</m:t>
         </m:r>
       </m:oMath>
       <w:r>
@@ -6668,15 +6172,7 @@
             <w:sz w:val="28"/>
             <w:szCs w:val="28"/>
           </w:rPr>
-          <m:t>=</m:t>
-        </m:r>
-        <m:r>
-          <w:rPr>
-            <w:rFonts w:ascii="Cambria Math" w:eastAsiaTheme="minorEastAsia" w:hAnsi="Cambria Math" w:cs="Times New Roman"/>
-            <w:sz w:val="28"/>
-            <w:szCs w:val="28"/>
-          </w:rPr>
-          <m:t>67,167</m:t>
+          <m:t>=67,167</m:t>
         </m:r>
         <m:r>
           <m:rPr>
@@ -6695,55 +6191,7 @@
             <w:sz w:val="28"/>
             <w:szCs w:val="28"/>
           </w:rPr>
-          <m:t>*</m:t>
-        </m:r>
-        <m:r>
-          <w:rPr>
-            <w:rFonts w:ascii="Cambria Math" w:eastAsiaTheme="minorEastAsia" w:hAnsi="Cambria Math" w:cs="Times New Roman"/>
-            <w:sz w:val="28"/>
-            <w:szCs w:val="28"/>
-          </w:rPr>
-          <m:t>1</m:t>
-        </m:r>
-        <m:r>
-          <w:rPr>
-            <w:rFonts w:ascii="Cambria Math" w:eastAsiaTheme="minorEastAsia" w:hAnsi="Cambria Math" w:cs="Times New Roman"/>
-            <w:sz w:val="28"/>
-            <w:szCs w:val="28"/>
-          </w:rPr>
-          <m:t>00=</m:t>
-        </m:r>
-        <m:r>
-          <w:rPr>
-            <w:rFonts w:ascii="Cambria Math" w:eastAsiaTheme="minorEastAsia" w:hAnsi="Cambria Math" w:cs="Times New Roman"/>
-            <w:sz w:val="28"/>
-            <w:szCs w:val="28"/>
-          </w:rPr>
-          <m:t>6</m:t>
-        </m:r>
-        <m:r>
-          <w:rPr>
-            <w:rFonts w:ascii="Cambria Math" w:eastAsiaTheme="minorEastAsia" w:hAnsi="Cambria Math" w:cs="Times New Roman"/>
-            <w:sz w:val="28"/>
-            <w:szCs w:val="28"/>
-          </w:rPr>
-          <m:t>,7</m:t>
-        </m:r>
-        <m:r>
-          <w:rPr>
-            <w:rFonts w:ascii="Cambria Math" w:eastAsiaTheme="minorEastAsia" w:hAnsi="Cambria Math" w:cs="Times New Roman"/>
-            <w:sz w:val="28"/>
-            <w:szCs w:val="28"/>
-          </w:rPr>
-          <m:t>16</m:t>
-        </m:r>
-        <m:r>
-          <w:rPr>
-            <w:rFonts w:ascii="Cambria Math" w:eastAsiaTheme="minorEastAsia" w:hAnsi="Cambria Math" w:cs="Times New Roman"/>
-            <w:sz w:val="28"/>
-            <w:szCs w:val="28"/>
-          </w:rPr>
-          <m:t>,700</m:t>
+          <m:t>*100=6,716,700</m:t>
         </m:r>
       </m:oMath>
       <w:r>
@@ -6958,71 +6406,7 @@
             <w:sz w:val="28"/>
             <w:szCs w:val="28"/>
           </w:rPr>
-          <m:t>*НП=</m:t>
-        </m:r>
-        <m:r>
-          <w:rPr>
-            <w:rFonts w:ascii="Cambria Math" w:eastAsiaTheme="minorEastAsia" w:hAnsi="Cambria Math" w:cs="Times New Roman"/>
-            <w:sz w:val="28"/>
-            <w:szCs w:val="28"/>
-          </w:rPr>
-          <m:t>6,716,700</m:t>
-        </m:r>
-        <m:r>
-          <w:rPr>
-            <w:rFonts w:ascii="Cambria Math" w:eastAsiaTheme="minorEastAsia" w:hAnsi="Cambria Math" w:cs="Times New Roman"/>
-            <w:sz w:val="28"/>
-            <w:szCs w:val="28"/>
-          </w:rPr>
-          <m:t>*0.8=</m:t>
-        </m:r>
-        <m:r>
-          <w:rPr>
-            <w:rFonts w:ascii="Cambria Math" w:eastAsiaTheme="minorEastAsia" w:hAnsi="Cambria Math" w:cs="Times New Roman"/>
-            <w:sz w:val="28"/>
-            <w:szCs w:val="28"/>
-          </w:rPr>
-          <m:t>5</m:t>
-        </m:r>
-        <m:r>
-          <w:rPr>
-            <w:rFonts w:ascii="Cambria Math" w:eastAsiaTheme="minorEastAsia" w:hAnsi="Cambria Math" w:cs="Times New Roman"/>
-            <w:sz w:val="28"/>
-            <w:szCs w:val="28"/>
-          </w:rPr>
-          <m:t>,</m:t>
-        </m:r>
-        <m:r>
-          <w:rPr>
-            <w:rFonts w:ascii="Cambria Math" w:eastAsiaTheme="minorEastAsia" w:hAnsi="Cambria Math" w:cs="Times New Roman"/>
-            <w:sz w:val="28"/>
-            <w:szCs w:val="28"/>
-          </w:rPr>
-          <m:t>373</m:t>
-        </m:r>
-        <m:r>
-          <w:rPr>
-            <w:rFonts w:ascii="Cambria Math" w:eastAsiaTheme="minorEastAsia" w:hAnsi="Cambria Math" w:cs="Times New Roman"/>
-            <w:sz w:val="28"/>
-            <w:szCs w:val="28"/>
-          </w:rPr>
-          <m:t>,</m:t>
-        </m:r>
-        <m:r>
-          <w:rPr>
-            <w:rFonts w:ascii="Cambria Math" w:eastAsiaTheme="minorEastAsia" w:hAnsi="Cambria Math" w:cs="Times New Roman"/>
-            <w:sz w:val="28"/>
-            <w:szCs w:val="28"/>
-          </w:rPr>
-          <m:t>3</m:t>
-        </m:r>
-        <m:r>
-          <w:rPr>
-            <w:rFonts w:ascii="Cambria Math" w:eastAsiaTheme="minorEastAsia" w:hAnsi="Cambria Math" w:cs="Times New Roman"/>
-            <w:sz w:val="28"/>
-            <w:szCs w:val="28"/>
-          </w:rPr>
-          <m:t>60</m:t>
+          <m:t>*НП=6,716,700*0.8=5,373,360</m:t>
         </m:r>
       </m:oMath>
       <w:r>
@@ -7174,18 +6558,7 @@
                 <w:sz w:val="28"/>
                 <w:szCs w:val="28"/>
               </w:rPr>
-              <m:t xml:space="preserve"> </m:t>
-            </m:r>
-            <m:r>
-              <m:rPr>
-                <m:sty m:val="p"/>
-              </m:rPr>
-              <w:rPr>
-                <w:rFonts w:ascii="Cambria Math" w:eastAsiaTheme="minorEastAsia" w:hAnsi="Cambria Math" w:cs="Times New Roman"/>
-                <w:sz w:val="28"/>
-                <w:szCs w:val="28"/>
-              </w:rPr>
-              <m:t xml:space="preserve"> </m:t>
+              <m:t xml:space="preserve">  </m:t>
             </m:r>
           </m:num>
           <m:den>
@@ -7227,15 +6600,7 @@
             <w:sz w:val="28"/>
             <w:szCs w:val="28"/>
           </w:rPr>
-          <m:t>100%</m:t>
-        </m:r>
-        <m:r>
-          <w:rPr>
-            <w:rFonts w:ascii="Cambria Math" w:hAnsi="Cambria Math" w:cs="Times New Roman"/>
-            <w:sz w:val="28"/>
-            <w:szCs w:val="28"/>
-          </w:rPr>
-          <m:t>=32%</m:t>
+          <m:t>100%=32%</m:t>
         </m:r>
       </m:oMath>
       <w:r>
@@ -7291,17 +6656,7 @@
           <w:sz w:val="28"/>
           <w:szCs w:val="28"/>
         </w:rPr>
-        <w:t xml:space="preserve"> </w:t>
-      </w:r>
-      <w:bookmarkStart w:id="0" w:name="_GoBack"/>
-      <w:bookmarkEnd w:id="0"/>
-      <w:r>
-        <w:rPr>
-          <w:rFonts w:ascii="Times New Roman" w:hAnsi="Times New Roman" w:cs="Times New Roman"/>
-          <w:sz w:val="28"/>
-          <w:szCs w:val="28"/>
-        </w:rPr>
-        <w:t>и</w:t>
+        <w:t xml:space="preserve"> и</w:t>
       </w:r>
       <w:r>
         <w:rPr>

</xml_diff>